<commit_message>
PreAnalysis Notes completed. Data cleaning and Transformation performed: irrelevant columns and duplicated rows removed, data types corrected and normalized data (see Data Cleaning and Transformation Notes.docx) // Notas del Pre-Análisis completadas. Limpieza y Transformación de los datos realizada: columnas irrelevantes y filas duplicadas eliminadas, tipado de datos corregido y datos normalizados (ver documento Data Cleaning and Transformation Notes.docx).
</commit_message>
<xml_diff>
--- a/PreAnalysis Notes.docx
+++ b/PreAnalysis Notes.docx
@@ -37,7 +37,16 @@
         <w:t>Customer ID (string):</w:t>
       </w:r>
       <w:r>
-        <w:t xml:space="preserve"> unique identifier for the subscriber. Check for duplicates.</w:t>
+        <w:t xml:space="preserve"> unique identifier for the subscriber. </w:t>
+      </w:r>
+      <w:r>
+        <w:rPr>
+          <w:highlight w:val="yellow"/>
+        </w:rPr>
+        <w:t>Check for duplicates</w:t>
+      </w:r>
+      <w:r>
+        <w:t>.</w:t>
       </w:r>
     </w:p>
     <w:p>
@@ -120,10 +129,25 @@
         <w:t xml:space="preserve">): </w:t>
       </w:r>
       <w:r>
-        <w:t>1 if the subscriber cancelled subscription, 0 if he/she continuous subscribed.</w:t>
-      </w:r>
-      <w:r>
-        <w:t xml:space="preserve"> Check if it coincides with the previous field Churn Label. If it’s the same, we can delete Churn Label.</w:t>
+        <w:t>1 if the subscriber cancelled subscription, 0 if</w:t>
+      </w:r>
+      <w:r>
+        <w:t xml:space="preserve"> the subscriber</w:t>
+      </w:r>
+      <w:r>
+        <w:t xml:space="preserve"> continuous subscribed.</w:t>
+      </w:r>
+      <w:r>
+        <w:t xml:space="preserve"> </w:t>
+      </w:r>
+      <w:r>
+        <w:rPr>
+          <w:highlight w:val="yellow"/>
+        </w:rPr>
+        <w:t>Check if it coincides with the previous field Churn Label. If it’s the same, we can delete Churn Label</w:t>
+      </w:r>
+      <w:r>
+        <w:t>.</w:t>
       </w:r>
     </w:p>
     <w:p>
@@ -265,7 +289,13 @@
         <w:t>Unlimited Data Plan (Boolean):</w:t>
       </w:r>
       <w:r>
-        <w:t xml:space="preserve"> 1 stands for an unlimited data plan subscription and 0 for limited data plan subscription. Check this out.</w:t>
+        <w:t xml:space="preserve"> 1 stands for an unlimited data plan subscription and 0 for limited data plan subscription. </w:t>
+      </w:r>
+      <w:r>
+        <w:rPr>
+          <w:highlight w:val="yellow"/>
+        </w:rPr>
+        <w:t>Check this out.</w:t>
       </w:r>
     </w:p>
     <w:p>
@@ -290,7 +320,16 @@
         <w:t>Extra data charges (integer):</w:t>
       </w:r>
       <w:r>
-        <w:t xml:space="preserve"> I think this means extra payments for increasing data storage (in USD). Check this out.</w:t>
+        <w:t xml:space="preserve"> I think this means extra payments for increasing data storage (in USD). </w:t>
+      </w:r>
+      <w:r>
+        <w:rPr>
+          <w:highlight w:val="yellow"/>
+        </w:rPr>
+        <w:t>Check this out</w:t>
+      </w:r>
+      <w:r>
+        <w:t>.</w:t>
       </w:r>
     </w:p>
     <w:p>
@@ -315,7 +354,25 @@
         <w:t>State (string):</w:t>
       </w:r>
       <w:r>
-        <w:t xml:space="preserve"> US state abbreviation. It may be interesting to create a new column for the complete name of each state. Ask ChatGPT?</w:t>
+        <w:t xml:space="preserve"> US state abbreviation</w:t>
+      </w:r>
+      <w:r>
+        <w:rPr>
+          <w:highlight w:val="yellow"/>
+        </w:rPr>
+        <w:t>. It may be interesting to create a new column for the complete name of each state. Ask ChatGPT</w:t>
+      </w:r>
+      <w:r>
+        <w:rPr>
+          <w:highlight w:val="yellow"/>
+        </w:rPr>
+        <w:t xml:space="preserve"> to associate state with abbreviation</w:t>
+      </w:r>
+      <w:r>
+        <w:rPr>
+          <w:highlight w:val="yellow"/>
+        </w:rPr>
+        <w:t>?</w:t>
       </w:r>
     </w:p>
     <w:p>
@@ -381,6 +438,9 @@
           <w:numId w:val="1"/>
         </w:numPr>
         <w:jc w:val="both"/>
+        <w:rPr>
+          <w:highlight w:val="yellow"/>
+        </w:rPr>
       </w:pPr>
       <w:r>
         <w:rPr>
@@ -390,7 +450,413 @@
         <w:t xml:space="preserve">Age (integer): </w:t>
       </w:r>
       <w:r>
-        <w:t>age of the subscriber. Maybe interesting to segment dataset on different groups of ages according to this field.</w:t>
+        <w:t xml:space="preserve">age of the subscriber. </w:t>
+      </w:r>
+      <w:r>
+        <w:rPr>
+          <w:highlight w:val="yellow"/>
+        </w:rPr>
+        <w:t>Maybe interesting to segment dataset on different groups of ages according to this field.</w:t>
+      </w:r>
+    </w:p>
+    <w:p>
+      <w:pPr>
+        <w:pStyle w:val="Prrafodelista"/>
+      </w:pPr>
+    </w:p>
+    <w:p>
+      <w:pPr>
+        <w:pStyle w:val="Prrafodelista"/>
+        <w:numPr>
+          <w:ilvl w:val="0"/>
+          <w:numId w:val="1"/>
+        </w:numPr>
+        <w:jc w:val="both"/>
+      </w:pPr>
+      <w:r>
+        <w:rPr>
+          <w:b/>
+          <w:bCs/>
+        </w:rPr>
+        <w:t>Under30 (string):</w:t>
+      </w:r>
+      <w:r>
+        <w:t xml:space="preserve"> Yes/No label that identifies whether the subscriber is under 30 years old or not.</w:t>
+      </w:r>
+    </w:p>
+    <w:p>
+      <w:pPr>
+        <w:pStyle w:val="Prrafodelista"/>
+      </w:pPr>
+    </w:p>
+    <w:p>
+      <w:pPr>
+        <w:pStyle w:val="Prrafodelista"/>
+        <w:numPr>
+          <w:ilvl w:val="0"/>
+          <w:numId w:val="1"/>
+        </w:numPr>
+        <w:jc w:val="both"/>
+      </w:pPr>
+      <w:r>
+        <w:rPr>
+          <w:b/>
+          <w:bCs/>
+        </w:rPr>
+        <w:t>Senior (string):</w:t>
+      </w:r>
+      <w:r>
+        <w:t xml:space="preserve"> Yes/No label that identifies whether the subscriber is 65 years old or more or not.</w:t>
+      </w:r>
+    </w:p>
+    <w:p>
+      <w:pPr>
+        <w:pStyle w:val="Prrafodelista"/>
+      </w:pPr>
+    </w:p>
+    <w:p>
+      <w:pPr>
+        <w:pStyle w:val="Prrafodelista"/>
+        <w:numPr>
+          <w:ilvl w:val="0"/>
+          <w:numId w:val="1"/>
+        </w:numPr>
+        <w:jc w:val="both"/>
+      </w:pPr>
+      <w:r>
+        <w:rPr>
+          <w:b/>
+          <w:bCs/>
+        </w:rPr>
+        <w:t>Group (string):</w:t>
+      </w:r>
+      <w:r>
+        <w:t xml:space="preserve"> Yes/No label that identifies whether the subscriber is included in a family subscription</w:t>
+      </w:r>
+      <w:r>
+        <w:t xml:space="preserve"> plan</w:t>
+      </w:r>
+      <w:r>
+        <w:t xml:space="preserve"> or not.</w:t>
+      </w:r>
+    </w:p>
+    <w:p>
+      <w:pPr>
+        <w:pStyle w:val="Prrafodelista"/>
+      </w:pPr>
+    </w:p>
+    <w:p>
+      <w:pPr>
+        <w:pStyle w:val="Prrafodelista"/>
+        <w:numPr>
+          <w:ilvl w:val="0"/>
+          <w:numId w:val="1"/>
+        </w:numPr>
+        <w:jc w:val="both"/>
+      </w:pPr>
+      <w:r>
+        <w:rPr>
+          <w:b/>
+          <w:bCs/>
+        </w:rPr>
+        <w:t>Number of Customers in Group (integer):</w:t>
+      </w:r>
+      <w:r>
+        <w:t xml:space="preserve"> </w:t>
+      </w:r>
+      <w:r>
+        <w:t>number of subscriber included in the family subscription plan.</w:t>
+      </w:r>
+    </w:p>
+    <w:p>
+      <w:pPr>
+        <w:pStyle w:val="Prrafodelista"/>
+      </w:pPr>
+    </w:p>
+    <w:p>
+      <w:pPr>
+        <w:pStyle w:val="Prrafodelista"/>
+        <w:numPr>
+          <w:ilvl w:val="0"/>
+          <w:numId w:val="1"/>
+        </w:numPr>
+        <w:jc w:val="both"/>
+      </w:pPr>
+      <w:r>
+        <w:rPr>
+          <w:b/>
+          <w:bCs/>
+        </w:rPr>
+        <w:t>Device Protection &amp; Online Backup (string):</w:t>
+      </w:r>
+      <w:r>
+        <w:t xml:space="preserve"> Yes/No label that identifies whether the subscription includes device protection and online backup or not.</w:t>
+      </w:r>
+    </w:p>
+    <w:p>
+      <w:pPr>
+        <w:pStyle w:val="Prrafodelista"/>
+      </w:pPr>
+    </w:p>
+    <w:p>
+      <w:pPr>
+        <w:pStyle w:val="Prrafodelista"/>
+        <w:numPr>
+          <w:ilvl w:val="0"/>
+          <w:numId w:val="1"/>
+        </w:numPr>
+        <w:jc w:val="both"/>
+      </w:pPr>
+      <w:r>
+        <w:rPr>
+          <w:b/>
+          <w:bCs/>
+        </w:rPr>
+        <w:t>Contract Type (string):</w:t>
+      </w:r>
+      <w:r>
+        <w:t xml:space="preserve"> type of contract according to the subscription period (month-to-month, one year, two year, etc.).</w:t>
+      </w:r>
+    </w:p>
+    <w:p>
+      <w:pPr>
+        <w:pStyle w:val="Prrafodelista"/>
+      </w:pPr>
+    </w:p>
+    <w:p>
+      <w:pPr>
+        <w:pStyle w:val="Prrafodelista"/>
+        <w:numPr>
+          <w:ilvl w:val="0"/>
+          <w:numId w:val="1"/>
+        </w:numPr>
+        <w:jc w:val="both"/>
+      </w:pPr>
+      <w:r>
+        <w:rPr>
+          <w:b/>
+          <w:bCs/>
+        </w:rPr>
+        <w:t>Payment Method (string):</w:t>
+      </w:r>
+      <w:r>
+        <w:t xml:space="preserve"> type of payment used by the subscriber for paying the last subscription period. </w:t>
+      </w:r>
+      <w:r>
+        <w:rPr>
+          <w:highlight w:val="yellow"/>
+        </w:rPr>
+        <w:t>Notice that there are several null values and inconsistencies between upper and lower-case values</w:t>
+      </w:r>
+      <w:r>
+        <w:t>.</w:t>
+      </w:r>
+    </w:p>
+    <w:p>
+      <w:pPr>
+        <w:pStyle w:val="Prrafodelista"/>
+      </w:pPr>
+    </w:p>
+    <w:p>
+      <w:pPr>
+        <w:pStyle w:val="Prrafodelista"/>
+        <w:numPr>
+          <w:ilvl w:val="0"/>
+          <w:numId w:val="1"/>
+        </w:numPr>
+        <w:jc w:val="both"/>
+      </w:pPr>
+      <w:r>
+        <w:rPr>
+          <w:b/>
+          <w:bCs/>
+        </w:rPr>
+        <w:t>Monthly Charge (integer):</w:t>
+      </w:r>
+      <w:r>
+        <w:t xml:space="preserve"> monthly payment of each subscriber in USD. </w:t>
+      </w:r>
+      <w:r>
+        <w:rPr>
+          <w:highlight w:val="yellow"/>
+        </w:rPr>
+        <w:t>Notice inconsistencies regarding money suffix (USD included only for certain values).</w:t>
+      </w:r>
+      <w:r>
+        <w:rPr>
+          <w:highlight w:val="yellow"/>
+        </w:rPr>
+        <w:t xml:space="preserve"> Notice </w:t>
+      </w:r>
+      <w:r>
+        <w:rPr>
+          <w:highlight w:val="yellow"/>
+        </w:rPr>
+        <w:t>null values</w:t>
+      </w:r>
+      <w:r>
+        <w:t>.</w:t>
+      </w:r>
+    </w:p>
+    <w:p>
+      <w:pPr>
+        <w:pStyle w:val="Prrafodelista"/>
+      </w:pPr>
+    </w:p>
+    <w:p>
+      <w:pPr>
+        <w:pStyle w:val="Prrafodelista"/>
+        <w:numPr>
+          <w:ilvl w:val="0"/>
+          <w:numId w:val="1"/>
+        </w:numPr>
+        <w:jc w:val="both"/>
+      </w:pPr>
+      <w:r>
+        <w:rPr>
+          <w:b/>
+          <w:bCs/>
+        </w:rPr>
+        <w:t>Total Charges (integer):</w:t>
+      </w:r>
+      <w:r>
+        <w:t xml:space="preserve"> total money that has been charged for each subscriber since the beginning of the subscription period.</w:t>
+      </w:r>
+      <w:r>
+        <w:t xml:space="preserve"> </w:t>
+      </w:r>
+      <w:r>
+        <w:rPr>
+          <w:highlight w:val="yellow"/>
+        </w:rPr>
+        <w:t>Notice null values</w:t>
+      </w:r>
+      <w:r>
+        <w:t>.</w:t>
+      </w:r>
+      <w:r>
+        <w:t xml:space="preserve"> </w:t>
+      </w:r>
+      <w:r>
+        <w:rPr>
+          <w:highlight w:val="yellow"/>
+        </w:rPr>
+        <w:t>Maybe null values could be calculated using other column values.</w:t>
+      </w:r>
+    </w:p>
+    <w:p>
+      <w:pPr>
+        <w:pStyle w:val="Prrafodelista"/>
+      </w:pPr>
+    </w:p>
+    <w:p>
+      <w:pPr>
+        <w:pStyle w:val="Prrafodelista"/>
+        <w:numPr>
+          <w:ilvl w:val="0"/>
+          <w:numId w:val="1"/>
+        </w:numPr>
+        <w:jc w:val="both"/>
+      </w:pPr>
+      <w:r>
+        <w:rPr>
+          <w:b/>
+          <w:bCs/>
+        </w:rPr>
+        <w:t>Churn category (</w:t>
+      </w:r>
+      <w:r>
+        <w:rPr>
+          <w:b/>
+          <w:bCs/>
+        </w:rPr>
+        <w:t>string):</w:t>
+      </w:r>
+      <w:r>
+        <w:t xml:space="preserve"> category of the reason for subscription cancellation. </w:t>
+      </w:r>
+      <w:r>
+        <w:rPr>
+          <w:highlight w:val="yellow"/>
+        </w:rPr>
+        <w:t>Notice null values</w:t>
+      </w:r>
+      <w:r>
+        <w:t>.</w:t>
+      </w:r>
+    </w:p>
+    <w:p>
+      <w:pPr>
+        <w:pStyle w:val="Prrafodelista"/>
+      </w:pPr>
+    </w:p>
+    <w:p>
+      <w:pPr>
+        <w:pStyle w:val="Prrafodelista"/>
+        <w:numPr>
+          <w:ilvl w:val="0"/>
+          <w:numId w:val="1"/>
+        </w:numPr>
+        <w:jc w:val="both"/>
+      </w:pPr>
+      <w:r>
+        <w:rPr>
+          <w:b/>
+          <w:bCs/>
+        </w:rPr>
+        <w:t>Churn Reason (string):</w:t>
+      </w:r>
+      <w:r>
+        <w:t xml:space="preserve"> reason for subscription cancellation. </w:t>
+      </w:r>
+      <w:r>
+        <w:rPr>
+          <w:highlight w:val="yellow"/>
+        </w:rPr>
+        <w:t>Notice null values</w:t>
+      </w:r>
+      <w:r>
+        <w:t>.</w:t>
+      </w:r>
+    </w:p>
+    <w:p>
+      <w:pPr>
+        <w:pStyle w:val="Prrafodelista"/>
+      </w:pPr>
+    </w:p>
+    <w:p>
+      <w:pPr>
+        <w:pStyle w:val="Prrafodelista"/>
+        <w:numPr>
+          <w:ilvl w:val="0"/>
+          <w:numId w:val="1"/>
+        </w:numPr>
+        <w:jc w:val="both"/>
+      </w:pPr>
+      <w:r>
+        <w:rPr>
+          <w:b/>
+          <w:bCs/>
+        </w:rPr>
+        <w:t>Contact Date (date):</w:t>
+      </w:r>
+      <w:r>
+        <w:t xml:space="preserve"> last contact date</w:t>
+      </w:r>
+      <w:r>
+        <w:t>.</w:t>
+      </w:r>
+      <w:r>
+        <w:t xml:space="preserve"> </w:t>
+      </w:r>
+      <w:r>
+        <w:rPr>
+          <w:highlight w:val="yellow"/>
+        </w:rPr>
+        <w:t>Notice the format: YYYY/MM/DD for some values and YYYY-MM-DD for other values</w:t>
+      </w:r>
+      <w:r>
+        <w:t>.</w:t>
       </w:r>
     </w:p>
     <w:p>
@@ -413,433 +879,128 @@
           <w:bCs/>
         </w:rPr>
         <w:lastRenderedPageBreak/>
-        <w:t>Under30 (string):</w:t>
-      </w:r>
-      <w:r>
-        <w:t xml:space="preserve"> Yes/No label that identifies whether the subscriber is under 30 years old or not.</w:t>
-      </w:r>
-    </w:p>
-    <w:p>
-      <w:pPr>
-        <w:pStyle w:val="Prrafodelista"/>
-      </w:pPr>
-    </w:p>
-    <w:p>
-      <w:pPr>
-        <w:pStyle w:val="Prrafodelista"/>
-        <w:numPr>
-          <w:ilvl w:val="0"/>
-          <w:numId w:val="1"/>
-        </w:numPr>
-        <w:jc w:val="both"/>
-      </w:pPr>
-      <w:r>
-        <w:rPr>
-          <w:b/>
-          <w:bCs/>
-        </w:rPr>
-        <w:t>Senior</w:t>
-      </w:r>
-      <w:r>
-        <w:rPr>
-          <w:b/>
-          <w:bCs/>
-        </w:rPr>
-        <w:t xml:space="preserve"> (string):</w:t>
-      </w:r>
-      <w:r>
-        <w:t xml:space="preserve"> Yes/No</w:t>
-      </w:r>
-      <w:r>
-        <w:t xml:space="preserve"> label</w:t>
-      </w:r>
-      <w:r>
-        <w:t xml:space="preserve"> that identifies whether the subscriber is</w:t>
-      </w:r>
-      <w:r>
-        <w:t xml:space="preserve"> 65 years old or more </w:t>
-      </w:r>
-      <w:r>
-        <w:t>or not.</w:t>
-      </w:r>
-    </w:p>
-    <w:p>
-      <w:pPr>
-        <w:pStyle w:val="Prrafodelista"/>
-      </w:pPr>
-    </w:p>
-    <w:p>
-      <w:pPr>
-        <w:pStyle w:val="Prrafodelista"/>
-        <w:numPr>
-          <w:ilvl w:val="0"/>
-          <w:numId w:val="1"/>
-        </w:numPr>
-        <w:jc w:val="both"/>
-      </w:pPr>
-      <w:r>
-        <w:rPr>
-          <w:b/>
-          <w:bCs/>
-        </w:rPr>
-        <w:t>Group (string):</w:t>
-      </w:r>
-      <w:r>
-        <w:t xml:space="preserve"> Yes/No label that identifies whether the subscriber is included in a family subscription</w:t>
-      </w:r>
-      <w:r>
-        <w:t xml:space="preserve"> plan</w:t>
-      </w:r>
-      <w:r>
-        <w:t xml:space="preserve"> or not.</w:t>
-      </w:r>
-    </w:p>
-    <w:p>
-      <w:pPr>
-        <w:pStyle w:val="Prrafodelista"/>
-      </w:pPr>
-    </w:p>
-    <w:p>
-      <w:pPr>
-        <w:pStyle w:val="Prrafodelista"/>
-        <w:numPr>
-          <w:ilvl w:val="0"/>
-          <w:numId w:val="1"/>
-        </w:numPr>
-        <w:jc w:val="both"/>
-      </w:pPr>
-      <w:r>
-        <w:rPr>
-          <w:b/>
-          <w:bCs/>
-        </w:rPr>
-        <w:t>Number of Customers in Group (integer):</w:t>
+        <w:t>Last Transaction Date (date):</w:t>
+      </w:r>
+      <w:r>
+        <w:t xml:space="preserve"> date of the last payment. </w:t>
+      </w:r>
+      <w:r>
+        <w:rPr>
+          <w:highlight w:val="yellow"/>
+        </w:rPr>
+        <w:t>Notice format DD/MM/YYYY which is different from previous field Contact Date</w:t>
+      </w:r>
+      <w:r>
+        <w:t>.</w:t>
+      </w:r>
+    </w:p>
+    <w:p>
+      <w:pPr>
+        <w:pStyle w:val="Prrafodelista"/>
+        <w:rPr>
+          <w:b/>
+          <w:bCs/>
+        </w:rPr>
+      </w:pPr>
+    </w:p>
+    <w:p>
+      <w:pPr>
+        <w:pStyle w:val="Prrafodelista"/>
+        <w:numPr>
+          <w:ilvl w:val="0"/>
+          <w:numId w:val="1"/>
+        </w:numPr>
+        <w:jc w:val="both"/>
+        <w:rPr>
+          <w:highlight w:val="yellow"/>
+        </w:rPr>
+      </w:pPr>
+      <w:r>
+        <w:rPr>
+          <w:b/>
+          <w:bCs/>
+        </w:rPr>
+        <w:t>Customer Tenure (in months) (integer):</w:t>
       </w:r>
       <w:r>
         <w:t xml:space="preserve"> </w:t>
       </w:r>
       <w:r>
-        <w:t>number of subscriber included in the family subscription plan.</w:t>
-      </w:r>
-    </w:p>
-    <w:p>
-      <w:pPr>
-        <w:pStyle w:val="Prrafodelista"/>
-      </w:pPr>
-    </w:p>
-    <w:p>
-      <w:pPr>
-        <w:pStyle w:val="Prrafodelista"/>
-        <w:numPr>
-          <w:ilvl w:val="0"/>
-          <w:numId w:val="1"/>
-        </w:numPr>
-        <w:jc w:val="both"/>
-      </w:pPr>
-      <w:r>
-        <w:rPr>
-          <w:b/>
-          <w:bCs/>
-        </w:rPr>
-        <w:t>Device Protection &amp; Online Backup (string):</w:t>
-      </w:r>
-      <w:r>
-        <w:t xml:space="preserve"> Yes/No label that identifies whether the subscription includes device protection and online backup or not.</w:t>
-      </w:r>
-    </w:p>
-    <w:p>
-      <w:pPr>
-        <w:pStyle w:val="Prrafodelista"/>
-      </w:pPr>
-    </w:p>
-    <w:p>
-      <w:pPr>
-        <w:pStyle w:val="Prrafodelista"/>
-        <w:numPr>
-          <w:ilvl w:val="0"/>
-          <w:numId w:val="1"/>
-        </w:numPr>
-        <w:jc w:val="both"/>
-      </w:pPr>
-      <w:r>
-        <w:rPr>
-          <w:b/>
-          <w:bCs/>
-        </w:rPr>
-        <w:t>Contract Type (string):</w:t>
-      </w:r>
-      <w:r>
-        <w:t xml:space="preserve"> type of contract according to the subscription period (month-to-month, one year, two year, etc.).</w:t>
-      </w:r>
-    </w:p>
-    <w:p>
-      <w:pPr>
-        <w:pStyle w:val="Prrafodelista"/>
-      </w:pPr>
-    </w:p>
-    <w:p>
-      <w:pPr>
-        <w:pStyle w:val="Prrafodelista"/>
-        <w:numPr>
-          <w:ilvl w:val="0"/>
-          <w:numId w:val="1"/>
-        </w:numPr>
-        <w:jc w:val="both"/>
-      </w:pPr>
-      <w:r>
-        <w:rPr>
-          <w:b/>
-          <w:bCs/>
-        </w:rPr>
-        <w:t>Payment Method (string):</w:t>
-      </w:r>
-      <w:r>
-        <w:t xml:space="preserve"> type of payment used by the subscriber for paying the last subscription period. Notice that there are several null values and inconsistencies between upper and lower-case values.</w:t>
-      </w:r>
-    </w:p>
-    <w:p>
-      <w:pPr>
-        <w:pStyle w:val="Prrafodelista"/>
-      </w:pPr>
-    </w:p>
-    <w:p>
-      <w:pPr>
-        <w:pStyle w:val="Prrafodelista"/>
-        <w:numPr>
-          <w:ilvl w:val="0"/>
-          <w:numId w:val="1"/>
-        </w:numPr>
-        <w:jc w:val="both"/>
-      </w:pPr>
-      <w:r>
-        <w:rPr>
-          <w:b/>
-          <w:bCs/>
-        </w:rPr>
-        <w:t>Monthly Charge (integer):</w:t>
-      </w:r>
-      <w:r>
-        <w:t xml:space="preserve"> monthly payment of each subscriber in USD. Notice inconsistencies regarding money suffix (USD included only for certain values).</w:t>
-      </w:r>
-      <w:r>
-        <w:t xml:space="preserve"> Notice null values.</w:t>
-      </w:r>
-    </w:p>
-    <w:p>
-      <w:pPr>
-        <w:pStyle w:val="Prrafodelista"/>
-      </w:pPr>
-    </w:p>
-    <w:p>
-      <w:pPr>
-        <w:pStyle w:val="Prrafodelista"/>
-        <w:numPr>
-          <w:ilvl w:val="0"/>
-          <w:numId w:val="1"/>
-        </w:numPr>
-        <w:jc w:val="both"/>
-      </w:pPr>
-      <w:r>
-        <w:rPr>
-          <w:b/>
-          <w:bCs/>
-        </w:rPr>
-        <w:t>Total Charges (integer):</w:t>
-      </w:r>
-      <w:r>
-        <w:t xml:space="preserve"> total money that has been charged for each subscriber since the beginning of the subscription period.</w:t>
-      </w:r>
-      <w:r>
-        <w:t xml:space="preserve"> Notice null values.</w:t>
-      </w:r>
-    </w:p>
-    <w:p>
-      <w:pPr>
-        <w:pStyle w:val="Prrafodelista"/>
-      </w:pPr>
-    </w:p>
-    <w:p>
-      <w:pPr>
-        <w:pStyle w:val="Prrafodelista"/>
-        <w:numPr>
-          <w:ilvl w:val="0"/>
-          <w:numId w:val="1"/>
-        </w:numPr>
-        <w:jc w:val="both"/>
-      </w:pPr>
-      <w:r>
-        <w:rPr>
-          <w:b/>
-          <w:bCs/>
-        </w:rPr>
-        <w:t>Churn category (</w:t>
-      </w:r>
-      <w:r>
-        <w:rPr>
-          <w:b/>
-          <w:bCs/>
-        </w:rPr>
-        <w:t>string):</w:t>
-      </w:r>
-      <w:r>
-        <w:t xml:space="preserve"> category of the reason for subscription cancellation. Notice null values.</w:t>
-      </w:r>
-    </w:p>
-    <w:p>
-      <w:pPr>
-        <w:pStyle w:val="Prrafodelista"/>
-      </w:pPr>
-    </w:p>
-    <w:p>
-      <w:pPr>
-        <w:pStyle w:val="Prrafodelista"/>
-        <w:numPr>
-          <w:ilvl w:val="0"/>
-          <w:numId w:val="1"/>
-        </w:numPr>
-        <w:jc w:val="both"/>
-      </w:pPr>
-      <w:r>
-        <w:rPr>
-          <w:b/>
-          <w:bCs/>
-        </w:rPr>
-        <w:t>Churn Reason (string):</w:t>
-      </w:r>
-      <w:r>
-        <w:t xml:space="preserve"> reason for subscription cancellation. Notice null values.</w:t>
-      </w:r>
-    </w:p>
-    <w:p>
-      <w:pPr>
-        <w:pStyle w:val="Prrafodelista"/>
-      </w:pPr>
-    </w:p>
-    <w:p>
-      <w:pPr>
-        <w:pStyle w:val="Prrafodelista"/>
-        <w:numPr>
-          <w:ilvl w:val="0"/>
-          <w:numId w:val="1"/>
-        </w:numPr>
-        <w:jc w:val="both"/>
-      </w:pPr>
-      <w:r>
-        <w:rPr>
-          <w:b/>
-          <w:bCs/>
-        </w:rPr>
-        <w:t>Contact Date (date):</w:t>
-      </w:r>
-      <w:r>
-        <w:t xml:space="preserve"> last contact date or first contact date? Notice the format: YYYY/MM/DD for some values and YYYY-MM-DD for other values.</w:t>
-      </w:r>
-    </w:p>
-    <w:p>
-      <w:pPr>
-        <w:pStyle w:val="Prrafodelista"/>
-      </w:pPr>
-    </w:p>
-    <w:p>
-      <w:pPr>
-        <w:pStyle w:val="Prrafodelista"/>
-        <w:numPr>
-          <w:ilvl w:val="0"/>
-          <w:numId w:val="1"/>
-        </w:numPr>
-        <w:jc w:val="both"/>
-      </w:pPr>
-      <w:r>
-        <w:rPr>
-          <w:b/>
-          <w:bCs/>
-        </w:rPr>
-        <w:t>Last Transaction Date (date):</w:t>
-      </w:r>
-      <w:r>
-        <w:t xml:space="preserve"> date of the last payment. Notice format DD/MM/YYYY which is different from previous field Contact Date.</w:t>
-      </w:r>
-    </w:p>
-    <w:p>
-      <w:pPr>
-        <w:pStyle w:val="Prrafodelista"/>
-        <w:rPr>
-          <w:b/>
-          <w:bCs/>
-        </w:rPr>
-      </w:pPr>
-    </w:p>
-    <w:p>
-      <w:pPr>
-        <w:pStyle w:val="Prrafodelista"/>
-        <w:numPr>
-          <w:ilvl w:val="0"/>
-          <w:numId w:val="1"/>
-        </w:numPr>
-        <w:jc w:val="both"/>
-      </w:pPr>
-      <w:r>
-        <w:rPr>
-          <w:b/>
-          <w:bCs/>
-        </w:rPr>
-        <w:t>Customer Tenure (in months) (integer):</w:t>
+        <w:t xml:space="preserve">do not know exactly the meaning of this field. </w:t>
+      </w:r>
+      <w:r>
+        <w:rPr>
+          <w:highlight w:val="yellow"/>
+        </w:rPr>
+        <w:t>I suppose is the time since the first subscription. Need to investigate.</w:t>
+      </w:r>
+    </w:p>
+    <w:p>
+      <w:pPr>
+        <w:pStyle w:val="Prrafodelista"/>
+      </w:pPr>
+    </w:p>
+    <w:p>
+      <w:pPr>
+        <w:pStyle w:val="Prrafodelista"/>
+        <w:numPr>
+          <w:ilvl w:val="0"/>
+          <w:numId w:val="1"/>
+        </w:numPr>
+        <w:jc w:val="both"/>
+      </w:pPr>
+      <w:r>
+        <w:rPr>
+          <w:b/>
+          <w:bCs/>
+        </w:rPr>
+        <w:t>Customer Segment (string):</w:t>
+      </w:r>
+      <w:r>
+        <w:t xml:space="preserve"> some kind of customer level classification (high, medium or low). </w:t>
+      </w:r>
+      <w:r>
+        <w:rPr>
+          <w:highlight w:val="yellow"/>
+        </w:rPr>
+        <w:t>Do not know exactly what means. Need to investigate</w:t>
+      </w:r>
+      <w:r>
+        <w:t>.</w:t>
+      </w:r>
+    </w:p>
+    <w:p>
+      <w:pPr>
+        <w:pStyle w:val="Prrafodelista"/>
+      </w:pPr>
+    </w:p>
+    <w:p>
+      <w:pPr>
+        <w:pStyle w:val="Prrafodelista"/>
+        <w:numPr>
+          <w:ilvl w:val="0"/>
+          <w:numId w:val="1"/>
+        </w:numPr>
+        <w:jc w:val="both"/>
+      </w:pPr>
+      <w:r>
+        <w:rPr>
+          <w:b/>
+          <w:bCs/>
+        </w:rPr>
+        <w:t>Average Monthly Expenses (float):</w:t>
+      </w:r>
+      <w:r>
+        <w:t xml:space="preserve"> average monthly expenses of each subscriber.</w:t>
       </w:r>
       <w:r>
         <w:t xml:space="preserve"> </w:t>
       </w:r>
       <w:r>
-        <w:t>do not know exactly the meaning of this field. I suppose is the time since the first subscription. Need to investigate.</w:t>
-      </w:r>
-    </w:p>
-    <w:p>
-      <w:pPr>
-        <w:pStyle w:val="Prrafodelista"/>
-      </w:pPr>
-    </w:p>
-    <w:p>
-      <w:pPr>
-        <w:pStyle w:val="Prrafodelista"/>
-        <w:numPr>
-          <w:ilvl w:val="0"/>
-          <w:numId w:val="1"/>
-        </w:numPr>
-        <w:jc w:val="both"/>
-      </w:pPr>
-      <w:r>
-        <w:rPr>
-          <w:b/>
-          <w:bCs/>
-        </w:rPr>
-        <w:t>Customer Segment (string):</w:t>
-      </w:r>
-      <w:r>
-        <w:t xml:space="preserve"> some kind of customer level classification (high, medium or low). Do not know exactly what means. Need to investigate.</w:t>
-      </w:r>
-    </w:p>
-    <w:p>
-      <w:pPr>
-        <w:pStyle w:val="Prrafodelista"/>
-      </w:pPr>
-    </w:p>
-    <w:p>
-      <w:pPr>
-        <w:pStyle w:val="Prrafodelista"/>
-        <w:numPr>
-          <w:ilvl w:val="0"/>
-          <w:numId w:val="1"/>
-        </w:numPr>
-        <w:jc w:val="both"/>
-      </w:pPr>
-      <w:r>
-        <w:rPr>
-          <w:b/>
-          <w:bCs/>
-        </w:rPr>
-        <w:t>Average Monthly Expenses (float):</w:t>
-      </w:r>
-      <w:r>
-        <w:t xml:space="preserve"> average monthly expenses of each subscriber.</w:t>
+        <w:rPr>
+          <w:highlight w:val="yellow"/>
+        </w:rPr>
+        <w:t>So much decimal values!</w:t>
       </w:r>
     </w:p>
     <w:p>
@@ -1000,19 +1161,231 @@
       <w:pPr>
         <w:jc w:val="both"/>
       </w:pPr>
-    </w:p>
-    <w:p>
-      <w:pPr>
-        <w:jc w:val="both"/>
-      </w:pPr>
-    </w:p>
-    <w:p>
-      <w:pPr>
-        <w:jc w:val="both"/>
-      </w:pPr>
-    </w:p>
-    <w:p/>
-    <w:p/>
+      <w:r>
+        <w:rPr>
+          <w:highlight w:val="yellow"/>
+        </w:rPr>
+        <w:t>INTERESTING COLUMNS FOR THE ANALYSIS</w:t>
+      </w:r>
+      <w:r>
+        <w:t>:</w:t>
+      </w:r>
+    </w:p>
+    <w:p>
+      <w:pPr>
+        <w:pStyle w:val="Prrafodelista"/>
+        <w:numPr>
+          <w:ilvl w:val="0"/>
+          <w:numId w:val="2"/>
+        </w:numPr>
+        <w:jc w:val="both"/>
+      </w:pPr>
+      <w:r>
+        <w:rPr>
+          <w:b/>
+          <w:bCs/>
+        </w:rPr>
+        <w:t>Churn label</w:t>
+      </w:r>
+      <w:r>
+        <w:rPr>
+          <w:b/>
+          <w:bCs/>
+        </w:rPr>
+        <w:t>, Churn category, Churn Reason</w:t>
+      </w:r>
+      <w:r>
+        <w:t>: the key variable</w:t>
+      </w:r>
+      <w:r>
+        <w:t>s</w:t>
+      </w:r>
+      <w:r>
+        <w:t xml:space="preserve"> of the analysis.</w:t>
+      </w:r>
+    </w:p>
+    <w:p>
+      <w:pPr>
+        <w:pStyle w:val="Prrafodelista"/>
+        <w:numPr>
+          <w:ilvl w:val="0"/>
+          <w:numId w:val="2"/>
+        </w:numPr>
+        <w:jc w:val="both"/>
+      </w:pPr>
+      <w:r>
+        <w:rPr>
+          <w:b/>
+          <w:bCs/>
+        </w:rPr>
+        <w:t>Account length</w:t>
+      </w:r>
+      <w:r>
+        <w:t>: to analyse whether the cancellations are from old subscribers or new ones.</w:t>
+      </w:r>
+    </w:p>
+    <w:p>
+      <w:pPr>
+        <w:pStyle w:val="Prrafodelista"/>
+        <w:numPr>
+          <w:ilvl w:val="0"/>
+          <w:numId w:val="2"/>
+        </w:numPr>
+        <w:jc w:val="both"/>
+      </w:pPr>
+      <w:r>
+        <w:rPr>
+          <w:b/>
+          <w:bCs/>
+        </w:rPr>
+        <w:t>Customer service calls</w:t>
+      </w:r>
+      <w:r>
+        <w:t>: to analyse whether the cancellations are related with the frequency of customer service calls</w:t>
+      </w:r>
+      <w:r>
+        <w:t>.</w:t>
+      </w:r>
+    </w:p>
+    <w:p>
+      <w:pPr>
+        <w:pStyle w:val="Prrafodelista"/>
+        <w:numPr>
+          <w:ilvl w:val="0"/>
+          <w:numId w:val="2"/>
+        </w:numPr>
+        <w:jc w:val="both"/>
+      </w:pPr>
+      <w:r>
+        <w:rPr>
+          <w:b/>
+          <w:bCs/>
+        </w:rPr>
+        <w:t>Number of complaints or Support</w:t>
+      </w:r>
+      <w:r>
+        <w:t>: to analyse whether the cancellations are related with the number of complaints or support.</w:t>
+      </w:r>
+    </w:p>
+    <w:p>
+      <w:pPr>
+        <w:pStyle w:val="Prrafodelista"/>
+        <w:numPr>
+          <w:ilvl w:val="0"/>
+          <w:numId w:val="2"/>
+        </w:numPr>
+        <w:jc w:val="both"/>
+      </w:pPr>
+      <w:r>
+        <w:rPr>
+          <w:b/>
+          <w:bCs/>
+        </w:rPr>
+        <w:t>State</w:t>
+      </w:r>
+      <w:r>
+        <w:t>:</w:t>
+      </w:r>
+      <w:r>
+        <w:t xml:space="preserve"> to analyse churn rates per US state. Maybe we find some geographical patterns.</w:t>
+      </w:r>
+    </w:p>
+    <w:p>
+      <w:pPr>
+        <w:pStyle w:val="Prrafodelista"/>
+        <w:numPr>
+          <w:ilvl w:val="0"/>
+          <w:numId w:val="2"/>
+        </w:numPr>
+        <w:jc w:val="both"/>
+      </w:pPr>
+      <w:r>
+        <w:rPr>
+          <w:b/>
+          <w:bCs/>
+        </w:rPr>
+        <w:t>Gender, Age, Under30, Senior</w:t>
+      </w:r>
+      <w:r>
+        <w:t>:</w:t>
+      </w:r>
+      <w:r>
+        <w:t xml:space="preserve"> interesting columns for performing dataset segmentation and analysing churn rate per groups.</w:t>
+      </w:r>
+    </w:p>
+    <w:p>
+      <w:pPr>
+        <w:pStyle w:val="Prrafodelista"/>
+        <w:numPr>
+          <w:ilvl w:val="0"/>
+          <w:numId w:val="2"/>
+        </w:numPr>
+        <w:jc w:val="both"/>
+      </w:pPr>
+      <w:r>
+        <w:rPr>
+          <w:b/>
+          <w:bCs/>
+        </w:rPr>
+        <w:lastRenderedPageBreak/>
+        <w:t>Group</w:t>
+      </w:r>
+      <w:r>
+        <w:t>:</w:t>
+      </w:r>
+      <w:r>
+        <w:t xml:space="preserve"> to analyse the success or failure of the family plans.</w:t>
+      </w:r>
+    </w:p>
+    <w:p>
+      <w:pPr>
+        <w:pStyle w:val="Prrafodelista"/>
+        <w:numPr>
+          <w:ilvl w:val="0"/>
+          <w:numId w:val="2"/>
+        </w:numPr>
+        <w:jc w:val="both"/>
+      </w:pPr>
+      <w:r>
+        <w:rPr>
+          <w:b/>
+          <w:bCs/>
+        </w:rPr>
+        <w:t>Contract type</w:t>
+      </w:r>
+      <w:r>
+        <w:t>: to analyse which contract type favours customer retention. We believe it is the year contract.</w:t>
+      </w:r>
+    </w:p>
+    <w:p>
+      <w:pPr>
+        <w:pStyle w:val="Prrafodelista"/>
+        <w:numPr>
+          <w:ilvl w:val="0"/>
+          <w:numId w:val="2"/>
+        </w:numPr>
+        <w:jc w:val="both"/>
+      </w:pPr>
+      <w:r>
+        <w:rPr>
+          <w:b/>
+          <w:bCs/>
+        </w:rPr>
+        <w:t>Contact date, Last transaction date</w:t>
+      </w:r>
+      <w:r>
+        <w:t>:</w:t>
+      </w:r>
+      <w:r>
+        <w:t xml:space="preserve"> to analyse whether subscribers leave the subscription soon after the last contact with Amazon (it would give us hints about the nature of those last contacts: complaints, support requests, etc.) or soon </w:t>
+      </w:r>
+      <w:r>
+        <w:t>before/</w:t>
+      </w:r>
+      <w:r>
+        <w:t>after the payment.</w:t>
+      </w:r>
+    </w:p>
     <w:sectPr>
       <w:pgSz w:w="11906" w:h="16838"/>
       <w:pgMar w:top="1417" w:right="1701" w:bottom="1417" w:left="1701" w:header="708" w:footer="708" w:gutter="0"/>
@@ -1026,6 +1399,118 @@
 <file path=word/numbering.xml><?xml version="1.0" encoding="utf-8"?>
 <w:numbering xmlns:wpc="http://schemas.microsoft.com/office/word/2010/wordprocessingCanvas" xmlns:cx="http://schemas.microsoft.com/office/drawing/2014/chartex" xmlns:cx1="http://schemas.microsoft.com/office/drawing/2015/9/8/chartex" xmlns:cx2="http://schemas.microsoft.com/office/drawing/2015/10/21/chartex" xmlns:cx3="http://schemas.microsoft.com/office/drawing/2016/5/9/chartex" xmlns:cx4="http://schemas.microsoft.com/office/drawing/2016/5/10/chartex" xmlns:cx5="http://schemas.microsoft.com/office/drawing/2016/5/11/chartex" xmlns:cx6="http://schemas.microsoft.com/office/drawing/2016/5/12/chartex" xmlns:cx7="http://schemas.microsoft.com/office/drawing/2016/5/13/chartex" xmlns:cx8="http://schemas.microsoft.com/office/drawing/2016/5/14/chartex" xmlns:mc="http://schemas.openxmlformats.org/markup-compatibility/2006" xmlns:aink="http://schemas.microsoft.com/office/drawing/2016/ink" xmlns:am3d="http://schemas.microsoft.com/office/drawing/2017/model3d" xmlns:o="urn:schemas-microsoft-com:office:office" xmlns:oel="http://schemas.microsoft.com/office/2019/extlst" xmlns:r="http://schemas.openxmlformats.org/officeDocument/2006/relationships" xmlns:m="http://schemas.openxmlformats.org/officeDocument/2006/math" xmlns:v="urn:schemas-microsoft-com:vml" xmlns:wp14="http://schemas.microsoft.com/office/word/2010/wordprocessingDrawing" xmlns:wp="http://schemas.openxmlformats.org/drawingml/2006/wordprocessingDrawing" xmlns:w10="urn:schemas-microsoft-com:office:word" xmlns:w="http://schemas.openxmlformats.org/wordprocessingml/2006/main" xmlns:w14="http://schemas.microsoft.com/office/word/2010/wordml" xmlns:w15="http://schemas.microsoft.com/office/word/2012/wordml" xmlns:w16cex="http://schemas.microsoft.com/office/word/2018/wordml/cex" xmlns:w16cid="http://schemas.microsoft.com/office/word/2016/wordml/cid" xmlns:w16="http://schemas.microsoft.com/office/word/2018/wordml" xmlns:w16du="http://schemas.microsoft.com/office/word/2023/wordml/word16du" xmlns:w16sdtdh="http://schemas.microsoft.com/office/word/2020/wordml/sdtdatahash" xmlns:w16se="http://schemas.microsoft.com/office/word/2015/wordml/symex" xmlns:wpg="http://schemas.microsoft.com/office/word/2010/wordprocessingGroup" xmlns:wpi="http://schemas.microsoft.com/office/word/2010/wordprocessingInk" xmlns:wne="http://schemas.microsoft.com/office/word/2006/wordml" xmlns:wps="http://schemas.microsoft.com/office/word/2010/wordprocessingShape" mc:Ignorable="w14 w15 w16se w16cid w16 w16cex w16sdtdh w16du wp14">
   <w:abstractNum w:abstractNumId="0" w15:restartNumberingAfterBreak="0">
+    <w:nsid w:val="39B7580B"/>
+    <w:multiLevelType w:val="hybridMultilevel"/>
+    <w:tmpl w:val="73980C16"/>
+    <w:lvl w:ilvl="0" w:tplc="FD5E9144">
+      <w:numFmt w:val="bullet"/>
+      <w:lvlText w:val="-"/>
+      <w:lvlJc w:val="left"/>
+      <w:pPr>
+        <w:ind w:left="720" w:hanging="360"/>
+      </w:pPr>
+      <w:rPr>
+        <w:rFonts w:ascii="Aptos" w:eastAsiaTheme="minorHAnsi" w:hAnsi="Aptos" w:cstheme="minorBidi" w:hint="default"/>
+      </w:rPr>
+    </w:lvl>
+    <w:lvl w:ilvl="1" w:tplc="0C0A0003" w:tentative="1">
+      <w:start w:val="1"/>
+      <w:numFmt w:val="bullet"/>
+      <w:lvlText w:val="o"/>
+      <w:lvlJc w:val="left"/>
+      <w:pPr>
+        <w:ind w:left="1440" w:hanging="360"/>
+      </w:pPr>
+      <w:rPr>
+        <w:rFonts w:ascii="Courier New" w:hAnsi="Courier New" w:cs="Courier New" w:hint="default"/>
+      </w:rPr>
+    </w:lvl>
+    <w:lvl w:ilvl="2" w:tplc="0C0A0005" w:tentative="1">
+      <w:start w:val="1"/>
+      <w:numFmt w:val="bullet"/>
+      <w:lvlText w:val=""/>
+      <w:lvlJc w:val="left"/>
+      <w:pPr>
+        <w:ind w:left="2160" w:hanging="360"/>
+      </w:pPr>
+      <w:rPr>
+        <w:rFonts w:ascii="Wingdings" w:hAnsi="Wingdings" w:hint="default"/>
+      </w:rPr>
+    </w:lvl>
+    <w:lvl w:ilvl="3" w:tplc="0C0A0001" w:tentative="1">
+      <w:start w:val="1"/>
+      <w:numFmt w:val="bullet"/>
+      <w:lvlText w:val=""/>
+      <w:lvlJc w:val="left"/>
+      <w:pPr>
+        <w:ind w:left="2880" w:hanging="360"/>
+      </w:pPr>
+      <w:rPr>
+        <w:rFonts w:ascii="Symbol" w:hAnsi="Symbol" w:hint="default"/>
+      </w:rPr>
+    </w:lvl>
+    <w:lvl w:ilvl="4" w:tplc="0C0A0003" w:tentative="1">
+      <w:start w:val="1"/>
+      <w:numFmt w:val="bullet"/>
+      <w:lvlText w:val="o"/>
+      <w:lvlJc w:val="left"/>
+      <w:pPr>
+        <w:ind w:left="3600" w:hanging="360"/>
+      </w:pPr>
+      <w:rPr>
+        <w:rFonts w:ascii="Courier New" w:hAnsi="Courier New" w:cs="Courier New" w:hint="default"/>
+      </w:rPr>
+    </w:lvl>
+    <w:lvl w:ilvl="5" w:tplc="0C0A0005" w:tentative="1">
+      <w:start w:val="1"/>
+      <w:numFmt w:val="bullet"/>
+      <w:lvlText w:val=""/>
+      <w:lvlJc w:val="left"/>
+      <w:pPr>
+        <w:ind w:left="4320" w:hanging="360"/>
+      </w:pPr>
+      <w:rPr>
+        <w:rFonts w:ascii="Wingdings" w:hAnsi="Wingdings" w:hint="default"/>
+      </w:rPr>
+    </w:lvl>
+    <w:lvl w:ilvl="6" w:tplc="0C0A0001" w:tentative="1">
+      <w:start w:val="1"/>
+      <w:numFmt w:val="bullet"/>
+      <w:lvlText w:val=""/>
+      <w:lvlJc w:val="left"/>
+      <w:pPr>
+        <w:ind w:left="5040" w:hanging="360"/>
+      </w:pPr>
+      <w:rPr>
+        <w:rFonts w:ascii="Symbol" w:hAnsi="Symbol" w:hint="default"/>
+      </w:rPr>
+    </w:lvl>
+    <w:lvl w:ilvl="7" w:tplc="0C0A0003" w:tentative="1">
+      <w:start w:val="1"/>
+      <w:numFmt w:val="bullet"/>
+      <w:lvlText w:val="o"/>
+      <w:lvlJc w:val="left"/>
+      <w:pPr>
+        <w:ind w:left="5760" w:hanging="360"/>
+      </w:pPr>
+      <w:rPr>
+        <w:rFonts w:ascii="Courier New" w:hAnsi="Courier New" w:cs="Courier New" w:hint="default"/>
+      </w:rPr>
+    </w:lvl>
+    <w:lvl w:ilvl="8" w:tplc="0C0A0005" w:tentative="1">
+      <w:start w:val="1"/>
+      <w:numFmt w:val="bullet"/>
+      <w:lvlText w:val=""/>
+      <w:lvlJc w:val="left"/>
+      <w:pPr>
+        <w:ind w:left="6480" w:hanging="360"/>
+      </w:pPr>
+      <w:rPr>
+        <w:rFonts w:ascii="Wingdings" w:hAnsi="Wingdings" w:hint="default"/>
+      </w:rPr>
+    </w:lvl>
+  </w:abstractNum>
+  <w:abstractNum w:abstractNumId="1" w15:restartNumberingAfterBreak="0">
     <w:nsid w:val="62B74CD4"/>
     <w:multiLevelType w:val="hybridMultilevel"/>
     <w:tmpl w:val="2E76C7BC"/>
@@ -1112,6 +1597,9 @@
     </w:lvl>
   </w:abstractNum>
   <w:num w:numId="1" w16cid:durableId="1815684704">
+    <w:abstractNumId w:val="1"/>
+  </w:num>
+  <w:num w:numId="2" w16cid:durableId="359282964">
     <w:abstractNumId w:val="0"/>
   </w:num>
 </w:numbering>

</xml_diff>